<commit_message>
created Screenshots Folder and created a file and also saved 11 screenshots
</commit_message>
<xml_diff>
--- a/Screenshots/Execution_Output_Screenshots.docx
+++ b/Screenshots/Execution_Output_Screenshots.docx
@@ -4,7 +4,45 @@
   <w:body>
     <w:p>
       <w:r>
-        <w:t>1.First Execution in console and its Screen shot.</w:t>
+        <w:t xml:space="preserve">1.First </w:t>
+      </w:r>
+      <w:r>
+        <w:t xml:space="preserve">Demo </w:t>
+      </w:r>
+      <w:r>
+        <w:t xml:space="preserve">Execution in console </w:t>
+      </w:r>
+      <w:proofErr w:type="spellStart"/>
+      <w:r>
+        <w:t>and</w:t>
+      </w:r>
+      <w:r>
+        <w:t>we</w:t>
+      </w:r>
+      <w:proofErr w:type="spellEnd"/>
+      <w:r>
+        <w:t xml:space="preserve"> write Simple JS </w:t>
+      </w:r>
+      <w:proofErr w:type="spellStart"/>
+      <w:r>
+        <w:t>Functionand</w:t>
+      </w:r>
+      <w:proofErr w:type="spellEnd"/>
+      <w:r>
+        <w:t xml:space="preserve"> see Output and </w:t>
+      </w:r>
+      <w:proofErr w:type="spellStart"/>
+      <w:proofErr w:type="gramStart"/>
+      <w:r>
+        <w:t>lets</w:t>
+      </w:r>
+      <w:proofErr w:type="spellEnd"/>
+      <w:proofErr w:type="gramEnd"/>
+      <w:r>
+        <w:t xml:space="preserve"> take</w:t>
+      </w:r>
+      <w:r>
+        <w:t xml:space="preserve"> its Screen shot.</w:t>
       </w:r>
     </w:p>
     <w:p>
@@ -48,14 +86,20 @@
     </w:p>
     <w:p>
       <w:r>
-        <w:t>2. Second Execution in console and its output Screen Shot.</w:t>
+        <w:t xml:space="preserve">2. </w:t>
+      </w:r>
+      <w:r>
+        <w:t>The function runs and execute the codes contain within the function and print to the console the following</w:t>
+      </w:r>
+      <w:r>
+        <w:t xml:space="preserve"> and its screenshot</w:t>
       </w:r>
     </w:p>
     <w:p>
       <w:r>
         <w:drawing>
           <wp:inline distT="0" distB="0" distL="0" distR="0" wp14:anchorId="17D215E6" wp14:editId="1272961A">
-            <wp:extent cx="6161964" cy="638175"/>
+            <wp:extent cx="6161405" cy="805180"/>
             <wp:effectExtent l="0" t="0" r="0" b="0"/>
             <wp:docPr id="2" name="Picture 2"/>
             <wp:cNvGraphicFramePr>
@@ -77,7 +121,7 @@
                   <pic:spPr>
                     <a:xfrm>
                       <a:off x="0" y="0"/>
-                      <a:ext cx="6165783" cy="638571"/>
+                      <a:ext cx="6228455" cy="813942"/>
                     </a:xfrm>
                     <a:prstGeom prst="rect">
                       <a:avLst/>
@@ -94,14 +138,23 @@
       <w:r>
         <w:t>3.</w:t>
       </w:r>
+      <w:r>
+        <w:t xml:space="preserve"> </w:t>
+      </w:r>
+      <w:r>
+        <w:t>let’s pass an argument to the function. First, clear the console window – click the browser refresh button, enter the following codes and then press enter or return key</w:t>
+      </w:r>
+      <w:r>
+        <w:t xml:space="preserve"> and after execution its output:</w:t>
+      </w:r>
     </w:p>
     <w:p>
       <w:r>
         <w:drawing>
-          <wp:inline distT="0" distB="0" distL="0" distR="0" wp14:anchorId="3C3ED76A" wp14:editId="0AD32007">
-            <wp:extent cx="6121021" cy="1160780"/>
-            <wp:effectExtent l="0" t="0" r="0" b="1270"/>
-            <wp:docPr id="3" name="Picture 3"/>
+          <wp:inline distT="0" distB="0" distL="0" distR="0" wp14:anchorId="1675FF99" wp14:editId="2946E44D">
+            <wp:extent cx="5731510" cy="835660"/>
+            <wp:effectExtent l="0" t="0" r="2540" b="2540"/>
+            <wp:docPr id="15" name="Picture 15"/>
             <wp:cNvGraphicFramePr>
               <a:graphicFrameLocks xmlns:a="http://schemas.openxmlformats.org/drawingml/2006/main" noChangeAspect="1"/>
             </wp:cNvGraphicFramePr>
@@ -121,7 +174,7 @@
                   <pic:spPr>
                     <a:xfrm>
                       <a:off x="0" y="0"/>
-                      <a:ext cx="6135611" cy="1163547"/>
+                      <a:ext cx="5731510" cy="835660"/>
                     </a:xfrm>
                     <a:prstGeom prst="rect">
                       <a:avLst/>
@@ -133,19 +186,30 @@
           </wp:inline>
         </w:drawing>
       </w:r>
+      <w:bookmarkStart w:id="0" w:name="_GoBack"/>
+      <w:bookmarkEnd w:id="0"/>
     </w:p>
     <w:p>
       <w:r>
         <w:t>4.</w:t>
       </w:r>
+      <w:r>
+        <w:t xml:space="preserve"> </w:t>
+      </w:r>
+      <w:r>
+        <w:t>We will now call the function by entering the function name along with an argument (the variable) to be passed to it and then hit enter or return key. The concatenate message will be printed to the console</w:t>
+      </w:r>
+      <w:r>
+        <w:t xml:space="preserve"> and its Output can be seen in Screenshot</w:t>
+      </w:r>
     </w:p>
     <w:p>
       <w:r>
         <w:drawing>
-          <wp:inline distT="0" distB="0" distL="0" distR="0" wp14:anchorId="04A1ED11" wp14:editId="02176522">
-            <wp:extent cx="6039134" cy="1630680"/>
-            <wp:effectExtent l="0" t="0" r="0" b="7620"/>
-            <wp:docPr id="4" name="Picture 4"/>
+          <wp:inline distT="0" distB="0" distL="0" distR="0" wp14:anchorId="4B58D862" wp14:editId="160F30E0">
+            <wp:extent cx="5731510" cy="1173480"/>
+            <wp:effectExtent l="0" t="0" r="2540" b="7620"/>
+            <wp:docPr id="14" name="Picture 14"/>
             <wp:cNvGraphicFramePr>
               <a:graphicFrameLocks xmlns:a="http://schemas.openxmlformats.org/drawingml/2006/main" noChangeAspect="1"/>
             </wp:cNvGraphicFramePr>
@@ -165,7 +229,7 @@
                   <pic:spPr>
                     <a:xfrm>
                       <a:off x="0" y="0"/>
-                      <a:ext cx="6043697" cy="1631912"/>
+                      <a:ext cx="5731510" cy="1173480"/>
                     </a:xfrm>
                     <a:prstGeom prst="rect">
                       <a:avLst/>
@@ -179,10 +243,400 @@
       </w:r>
     </w:p>
     <w:p>
-      <w:bookmarkStart w:id="0" w:name="_GoBack"/>
-      <w:bookmarkEnd w:id="0"/>
+      <w:r>
+        <w:t>5.</w:t>
+      </w:r>
+      <w:r>
+        <w:t xml:space="preserve"> </w:t>
+      </w:r>
+      <w:r>
+        <w:t>we will look at conditional statements. The if-else or if-</w:t>
+      </w:r>
+      <w:proofErr w:type="spellStart"/>
+      <w:r>
+        <w:t>elseifelse</w:t>
+      </w:r>
+      <w:proofErr w:type="spellEnd"/>
+      <w:r>
+        <w:t xml:space="preserve"> statements are examples of this </w:t>
+      </w:r>
+      <w:proofErr w:type="gramStart"/>
+      <w:r>
+        <w:t>decision making</w:t>
+      </w:r>
+      <w:proofErr w:type="gramEnd"/>
+      <w:r>
+        <w:t xml:space="preserve"> process. We will create a variable that contains a value or data to be used as part of the decision making</w:t>
+      </w:r>
+      <w:r>
+        <w:t xml:space="preserve"> and the output is seen in below screen shot</w:t>
+      </w:r>
+    </w:p>
+    <w:p>
+      <w:r>
+        <w:drawing>
+          <wp:inline distT="0" distB="0" distL="0" distR="0" wp14:anchorId="0D5A49FF" wp14:editId="1198AABF">
+            <wp:extent cx="5731510" cy="1110615"/>
+            <wp:effectExtent l="0" t="0" r="2540" b="0"/>
+            <wp:docPr id="13" name="Picture 13"/>
+            <wp:cNvGraphicFramePr>
+              <a:graphicFrameLocks xmlns:a="http://schemas.openxmlformats.org/drawingml/2006/main" noChangeAspect="1"/>
+            </wp:cNvGraphicFramePr>
+            <a:graphic xmlns:a="http://schemas.openxmlformats.org/drawingml/2006/main">
+              <a:graphicData uri="http://schemas.openxmlformats.org/drawingml/2006/picture">
+                <pic:pic xmlns:pic="http://schemas.openxmlformats.org/drawingml/2006/picture">
+                  <pic:nvPicPr>
+                    <pic:cNvPr id="1" name=""/>
+                    <pic:cNvPicPr/>
+                  </pic:nvPicPr>
+                  <pic:blipFill>
+                    <a:blip r:embed="rId8"/>
+                    <a:stretch>
+                      <a:fillRect/>
+                    </a:stretch>
+                  </pic:blipFill>
+                  <pic:spPr>
+                    <a:xfrm>
+                      <a:off x="0" y="0"/>
+                      <a:ext cx="5731510" cy="1110615"/>
+                    </a:xfrm>
+                    <a:prstGeom prst="rect">
+                      <a:avLst/>
+                    </a:prstGeom>
+                  </pic:spPr>
+                </pic:pic>
+              </a:graphicData>
+            </a:graphic>
+          </wp:inline>
+        </w:drawing>
+      </w:r>
     </w:p>
     <w:p/>
+    <w:p>
+      <w:r>
+        <w:t>6.</w:t>
+      </w:r>
+      <w:r>
+        <w:t xml:space="preserve"> </w:t>
+      </w:r>
+      <w:r>
+        <w:t xml:space="preserve">Change the value of the name variable from Hanna to John. Then hit the enter or return key. This time the statement evaluates the condition to true. As a result, the first message will be printed to the </w:t>
+      </w:r>
+      <w:proofErr w:type="gramStart"/>
+      <w:r>
+        <w:t>console</w:t>
+      </w:r>
+      <w:r>
+        <w:t xml:space="preserve">  for</w:t>
+      </w:r>
+      <w:proofErr w:type="gramEnd"/>
+      <w:r>
+        <w:t xml:space="preserve"> output you </w:t>
+      </w:r>
+      <w:proofErr w:type="spellStart"/>
+      <w:r>
+        <w:t>an</w:t>
+      </w:r>
+      <w:proofErr w:type="spellEnd"/>
+      <w:r>
+        <w:t xml:space="preserve"> see below screenshot:</w:t>
+      </w:r>
+    </w:p>
+    <w:p>
+      <w:r>
+        <w:lastRenderedPageBreak/>
+        <w:drawing>
+          <wp:inline distT="0" distB="0" distL="0" distR="0" wp14:anchorId="5D0327F4" wp14:editId="0038B48E">
+            <wp:extent cx="5731510" cy="1269242"/>
+            <wp:effectExtent l="0" t="0" r="2540" b="7620"/>
+            <wp:docPr id="7" name="Picture 7"/>
+            <wp:cNvGraphicFramePr>
+              <a:graphicFrameLocks xmlns:a="http://schemas.openxmlformats.org/drawingml/2006/main" noChangeAspect="1"/>
+            </wp:cNvGraphicFramePr>
+            <a:graphic xmlns:a="http://schemas.openxmlformats.org/drawingml/2006/main">
+              <a:graphicData uri="http://schemas.openxmlformats.org/drawingml/2006/picture">
+                <pic:pic xmlns:pic="http://schemas.openxmlformats.org/drawingml/2006/picture">
+                  <pic:nvPicPr>
+                    <pic:cNvPr id="1" name=""/>
+                    <pic:cNvPicPr/>
+                  </pic:nvPicPr>
+                  <pic:blipFill>
+                    <a:blip r:embed="rId9"/>
+                    <a:stretch>
+                      <a:fillRect/>
+                    </a:stretch>
+                  </pic:blipFill>
+                  <pic:spPr>
+                    <a:xfrm>
+                      <a:off x="0" y="0"/>
+                      <a:ext cx="5736999" cy="1270457"/>
+                    </a:xfrm>
+                    <a:prstGeom prst="rect">
+                      <a:avLst/>
+                    </a:prstGeom>
+                  </pic:spPr>
+                </pic:pic>
+              </a:graphicData>
+            </a:graphic>
+          </wp:inline>
+        </w:drawing>
+      </w:r>
+    </w:p>
+    <w:p>
+      <w:r>
+        <w:t>7.</w:t>
+      </w:r>
+      <w:r>
+        <w:t xml:space="preserve"> </w:t>
+      </w:r>
+      <w:r>
+        <w:t>let’s practice an if-elseif-else statement. Return to your console window and clear the codes. In this demo, we are constructing a multiple elseif statement to see how it works. Enter the following codes.</w:t>
+      </w:r>
+    </w:p>
+    <w:p>
+      <w:r>
+        <w:drawing>
+          <wp:inline distT="0" distB="0" distL="0" distR="0" wp14:anchorId="22E8CC97" wp14:editId="31AFD617">
+            <wp:extent cx="5731510" cy="1553845"/>
+            <wp:effectExtent l="0" t="0" r="2540" b="8255"/>
+            <wp:docPr id="8" name="Picture 8"/>
+            <wp:cNvGraphicFramePr>
+              <a:graphicFrameLocks xmlns:a="http://schemas.openxmlformats.org/drawingml/2006/main" noChangeAspect="1"/>
+            </wp:cNvGraphicFramePr>
+            <a:graphic xmlns:a="http://schemas.openxmlformats.org/drawingml/2006/main">
+              <a:graphicData uri="http://schemas.openxmlformats.org/drawingml/2006/picture">
+                <pic:pic xmlns:pic="http://schemas.openxmlformats.org/drawingml/2006/picture">
+                  <pic:nvPicPr>
+                    <pic:cNvPr id="1" name=""/>
+                    <pic:cNvPicPr/>
+                  </pic:nvPicPr>
+                  <pic:blipFill>
+                    <a:blip r:embed="rId10"/>
+                    <a:stretch>
+                      <a:fillRect/>
+                    </a:stretch>
+                  </pic:blipFill>
+                  <pic:spPr>
+                    <a:xfrm>
+                      <a:off x="0" y="0"/>
+                      <a:ext cx="5731510" cy="1553845"/>
+                    </a:xfrm>
+                    <a:prstGeom prst="rect">
+                      <a:avLst/>
+                    </a:prstGeom>
+                  </pic:spPr>
+                </pic:pic>
+              </a:graphicData>
+            </a:graphic>
+          </wp:inline>
+        </w:drawing>
+      </w:r>
+    </w:p>
+    <w:p/>
+    <w:p/>
+    <w:p/>
+    <w:p/>
+    <w:p>
+      <w:r>
+        <w:t>8.</w:t>
+      </w:r>
+      <w:r>
+        <w:t xml:space="preserve"> </w:t>
+      </w:r>
+      <w:r>
+        <w:t>we’ll practice an if-else statement that test more than one condition at the same time. The first example uses the and (&amp;&amp;) to evaluate to a true statement. Enter the following on a cleared console:</w:t>
+      </w:r>
+    </w:p>
+    <w:p>
+      <w:r>
+        <w:drawing>
+          <wp:inline distT="0" distB="0" distL="0" distR="0" wp14:anchorId="743A966A" wp14:editId="22CE98DF">
+            <wp:extent cx="5731510" cy="1288415"/>
+            <wp:effectExtent l="0" t="0" r="2540" b="6985"/>
+            <wp:docPr id="9" name="Picture 9"/>
+            <wp:cNvGraphicFramePr>
+              <a:graphicFrameLocks xmlns:a="http://schemas.openxmlformats.org/drawingml/2006/main" noChangeAspect="1"/>
+            </wp:cNvGraphicFramePr>
+            <a:graphic xmlns:a="http://schemas.openxmlformats.org/drawingml/2006/main">
+              <a:graphicData uri="http://schemas.openxmlformats.org/drawingml/2006/picture">
+                <pic:pic xmlns:pic="http://schemas.openxmlformats.org/drawingml/2006/picture">
+                  <pic:nvPicPr>
+                    <pic:cNvPr id="1" name=""/>
+                    <pic:cNvPicPr/>
+                  </pic:nvPicPr>
+                  <pic:blipFill>
+                    <a:blip r:embed="rId11"/>
+                    <a:stretch>
+                      <a:fillRect/>
+                    </a:stretch>
+                  </pic:blipFill>
+                  <pic:spPr>
+                    <a:xfrm>
+                      <a:off x="0" y="0"/>
+                      <a:ext cx="5731510" cy="1288415"/>
+                    </a:xfrm>
+                    <a:prstGeom prst="rect">
+                      <a:avLst/>
+                    </a:prstGeom>
+                  </pic:spPr>
+                </pic:pic>
+              </a:graphicData>
+            </a:graphic>
+          </wp:inline>
+        </w:drawing>
+      </w:r>
+    </w:p>
+    <w:p>
+      <w:r>
+        <w:t>9.</w:t>
+      </w:r>
+      <w:r>
+        <w:t xml:space="preserve"> </w:t>
+      </w:r>
+      <w:r>
+        <w:t>The second example uses the or (||) to evaluate to a true statement. Enter the following on a cleared console:</w:t>
+      </w:r>
+    </w:p>
+    <w:p>
+      <w:r>
+        <w:drawing>
+          <wp:inline distT="0" distB="0" distL="0" distR="0" wp14:anchorId="7EB56E89" wp14:editId="7F13D724">
+            <wp:extent cx="5731510" cy="1342390"/>
+            <wp:effectExtent l="0" t="0" r="2540" b="0"/>
+            <wp:docPr id="10" name="Picture 10"/>
+            <wp:cNvGraphicFramePr>
+              <a:graphicFrameLocks xmlns:a="http://schemas.openxmlformats.org/drawingml/2006/main" noChangeAspect="1"/>
+            </wp:cNvGraphicFramePr>
+            <a:graphic xmlns:a="http://schemas.openxmlformats.org/drawingml/2006/main">
+              <a:graphicData uri="http://schemas.openxmlformats.org/drawingml/2006/picture">
+                <pic:pic xmlns:pic="http://schemas.openxmlformats.org/drawingml/2006/picture">
+                  <pic:nvPicPr>
+                    <pic:cNvPr id="1" name=""/>
+                    <pic:cNvPicPr/>
+                  </pic:nvPicPr>
+                  <pic:blipFill>
+                    <a:blip r:embed="rId12"/>
+                    <a:stretch>
+                      <a:fillRect/>
+                    </a:stretch>
+                  </pic:blipFill>
+                  <pic:spPr>
+                    <a:xfrm>
+                      <a:off x="0" y="0"/>
+                      <a:ext cx="5731510" cy="1342390"/>
+                    </a:xfrm>
+                    <a:prstGeom prst="rect">
+                      <a:avLst/>
+                    </a:prstGeom>
+                  </pic:spPr>
+                </pic:pic>
+              </a:graphicData>
+            </a:graphic>
+          </wp:inline>
+        </w:drawing>
+      </w:r>
+    </w:p>
+    <w:p>
+      <w:r>
+        <w:lastRenderedPageBreak/>
+        <w:t>10.</w:t>
+      </w:r>
+      <w:r>
+        <w:t xml:space="preserve"> </w:t>
+      </w:r>
+      <w:r>
+        <w:t>What if the values of both variables are reversed?</w:t>
+      </w:r>
+    </w:p>
+    <w:p>
+      <w:r>
+        <w:drawing>
+          <wp:inline distT="0" distB="0" distL="0" distR="0" wp14:anchorId="79A3017B" wp14:editId="467484B6">
+            <wp:extent cx="5731510" cy="1304290"/>
+            <wp:effectExtent l="0" t="0" r="2540" b="0"/>
+            <wp:docPr id="11" name="Picture 11"/>
+            <wp:cNvGraphicFramePr>
+              <a:graphicFrameLocks xmlns:a="http://schemas.openxmlformats.org/drawingml/2006/main" noChangeAspect="1"/>
+            </wp:cNvGraphicFramePr>
+            <a:graphic xmlns:a="http://schemas.openxmlformats.org/drawingml/2006/main">
+              <a:graphicData uri="http://schemas.openxmlformats.org/drawingml/2006/picture">
+                <pic:pic xmlns:pic="http://schemas.openxmlformats.org/drawingml/2006/picture">
+                  <pic:nvPicPr>
+                    <pic:cNvPr id="1" name=""/>
+                    <pic:cNvPicPr/>
+                  </pic:nvPicPr>
+                  <pic:blipFill>
+                    <a:blip r:embed="rId13"/>
+                    <a:stretch>
+                      <a:fillRect/>
+                    </a:stretch>
+                  </pic:blipFill>
+                  <pic:spPr>
+                    <a:xfrm>
+                      <a:off x="0" y="0"/>
+                      <a:ext cx="5731510" cy="1304290"/>
+                    </a:xfrm>
+                    <a:prstGeom prst="rect">
+                      <a:avLst/>
+                    </a:prstGeom>
+                  </pic:spPr>
+                </pic:pic>
+              </a:graphicData>
+            </a:graphic>
+          </wp:inline>
+        </w:drawing>
+      </w:r>
+    </w:p>
+    <w:p>
+      <w:r>
+        <w:t>11.</w:t>
+      </w:r>
+      <w:r>
+        <w:t xml:space="preserve"> </w:t>
+      </w:r>
+      <w:r>
+        <w:t>The final demo is the switch statement. Switch works similarly to the if-elseif-else statement. Return to your console, clear all codes and enter the following:</w:t>
+      </w:r>
+    </w:p>
+    <w:p>
+      <w:r>
+        <w:drawing>
+          <wp:inline distT="0" distB="0" distL="0" distR="0" wp14:anchorId="147F30C5" wp14:editId="019BE452">
+            <wp:extent cx="5731510" cy="1637665"/>
+            <wp:effectExtent l="0" t="0" r="2540" b="635"/>
+            <wp:docPr id="12" name="Picture 12"/>
+            <wp:cNvGraphicFramePr>
+              <a:graphicFrameLocks xmlns:a="http://schemas.openxmlformats.org/drawingml/2006/main" noChangeAspect="1"/>
+            </wp:cNvGraphicFramePr>
+            <a:graphic xmlns:a="http://schemas.openxmlformats.org/drawingml/2006/main">
+              <a:graphicData uri="http://schemas.openxmlformats.org/drawingml/2006/picture">
+                <pic:pic xmlns:pic="http://schemas.openxmlformats.org/drawingml/2006/picture">
+                  <pic:nvPicPr>
+                    <pic:cNvPr id="1" name=""/>
+                    <pic:cNvPicPr/>
+                  </pic:nvPicPr>
+                  <pic:blipFill>
+                    <a:blip r:embed="rId14"/>
+                    <a:stretch>
+                      <a:fillRect/>
+                    </a:stretch>
+                  </pic:blipFill>
+                  <pic:spPr>
+                    <a:xfrm>
+                      <a:off x="0" y="0"/>
+                      <a:ext cx="5731510" cy="1637665"/>
+                    </a:xfrm>
+                    <a:prstGeom prst="rect">
+                      <a:avLst/>
+                    </a:prstGeom>
+                  </pic:spPr>
+                </pic:pic>
+              </a:graphicData>
+            </a:graphic>
+          </wp:inline>
+        </w:drawing>
+      </w:r>
+    </w:p>
     <w:sectPr>
       <w:pgSz w:w="11906" w:h="16838"/>
       <w:pgMar w:top="1440" w:right="1440" w:bottom="1440" w:left="1440" w:header="708" w:footer="708" w:gutter="0"/>

</xml_diff>

<commit_message>
Saved Week 2 Outputs and aswellas cretaed a file reagrding clean understanding of outputs.
</commit_message>
<xml_diff>
--- a/Screenshots/Execution_Output_Screenshots.docx
+++ b/Screenshots/Execution_Output_Screenshots.docx
@@ -3,50 +3,98 @@
 <w:document xmlns:wpc="http://schemas.microsoft.com/office/word/2010/wordprocessingCanvas" xmlns:cx="http://schemas.microsoft.com/office/drawing/2014/chartex" xmlns:cx1="http://schemas.microsoft.com/office/drawing/2015/9/8/chartex" xmlns:cx2="http://schemas.microsoft.com/office/drawing/2015/10/21/chartex" xmlns:cx3="http://schemas.microsoft.com/office/drawing/2016/5/9/chartex" xmlns:cx4="http://schemas.microsoft.com/office/drawing/2016/5/10/chartex" xmlns:cx5="http://schemas.microsoft.com/office/drawing/2016/5/11/chartex" xmlns:cx6="http://schemas.microsoft.com/office/drawing/2016/5/12/chartex" xmlns:cx7="http://schemas.microsoft.com/office/drawing/2016/5/13/chartex" xmlns:cx8="http://schemas.microsoft.com/office/drawing/2016/5/14/chartex" xmlns:mc="http://schemas.openxmlformats.org/markup-compatibility/2006" xmlns:aink="http://schemas.microsoft.com/office/drawing/2016/ink" xmlns:am3d="http://schemas.microsoft.com/office/drawing/2017/model3d" xmlns:o="urn:schemas-microsoft-com:office:office" xmlns:r="http://schemas.openxmlformats.org/officeDocument/2006/relationships" xmlns:m="http://schemas.openxmlformats.org/officeDocument/2006/math" xmlns:v="urn:schemas-microsoft-com:vml" xmlns:wp14="http://schemas.microsoft.com/office/word/2010/wordprocessingDrawing" xmlns:wp="http://schemas.openxmlformats.org/drawingml/2006/wordprocessingDrawing" xmlns:w10="urn:schemas-microsoft-com:office:word" xmlns:w="http://schemas.openxmlformats.org/wordprocessingml/2006/main" xmlns:w14="http://schemas.microsoft.com/office/word/2010/wordml" xmlns:w15="http://schemas.microsoft.com/office/word/2012/wordml" xmlns:w16cid="http://schemas.microsoft.com/office/word/2016/wordml/cid" xmlns:w16se="http://schemas.microsoft.com/office/word/2015/wordml/symex" xmlns:wpg="http://schemas.microsoft.com/office/word/2010/wordprocessingGroup" xmlns:wpi="http://schemas.microsoft.com/office/word/2010/wordprocessingInk" xmlns:wne="http://schemas.microsoft.com/office/word/2006/wordml" xmlns:wps="http://schemas.microsoft.com/office/word/2010/wordprocessingShape" mc:Ignorable="w14 w15 w16se w16cid wp14">
   <w:body>
     <w:p>
-      <w:r>
+      <w:pPr>
+        <w:rPr>
+          <w:rFonts w:ascii="Times New Roman" w:hAnsi="Times New Roman" w:cs="Times New Roman"/>
+        </w:rPr>
+      </w:pPr>
+      <w:bookmarkStart w:id="0" w:name="_GoBack"/>
+      <w:r>
+        <w:rPr>
+          <w:rFonts w:ascii="Times New Roman" w:hAnsi="Times New Roman" w:cs="Times New Roman"/>
+        </w:rPr>
         <w:t xml:space="preserve">1.First </w:t>
       </w:r>
       <w:r>
+        <w:rPr>
+          <w:rFonts w:ascii="Times New Roman" w:hAnsi="Times New Roman" w:cs="Times New Roman"/>
+        </w:rPr>
         <w:t xml:space="preserve">Demo </w:t>
       </w:r>
       <w:r>
+        <w:rPr>
+          <w:rFonts w:ascii="Times New Roman" w:hAnsi="Times New Roman" w:cs="Times New Roman"/>
+        </w:rPr>
         <w:t xml:space="preserve">Execution in console </w:t>
       </w:r>
       <w:proofErr w:type="spellStart"/>
       <w:r>
+        <w:rPr>
+          <w:rFonts w:ascii="Times New Roman" w:hAnsi="Times New Roman" w:cs="Times New Roman"/>
+        </w:rPr>
         <w:t>and</w:t>
       </w:r>
       <w:r>
+        <w:rPr>
+          <w:rFonts w:ascii="Times New Roman" w:hAnsi="Times New Roman" w:cs="Times New Roman"/>
+        </w:rPr>
         <w:t>we</w:t>
       </w:r>
       <w:proofErr w:type="spellEnd"/>
       <w:r>
+        <w:rPr>
+          <w:rFonts w:ascii="Times New Roman" w:hAnsi="Times New Roman" w:cs="Times New Roman"/>
+        </w:rPr>
         <w:t xml:space="preserve"> write Simple JS </w:t>
       </w:r>
       <w:proofErr w:type="spellStart"/>
       <w:r>
+        <w:rPr>
+          <w:rFonts w:ascii="Times New Roman" w:hAnsi="Times New Roman" w:cs="Times New Roman"/>
+        </w:rPr>
         <w:t>Functionand</w:t>
       </w:r>
       <w:proofErr w:type="spellEnd"/>
       <w:r>
+        <w:rPr>
+          <w:rFonts w:ascii="Times New Roman" w:hAnsi="Times New Roman" w:cs="Times New Roman"/>
+        </w:rPr>
         <w:t xml:space="preserve"> see Output and </w:t>
       </w:r>
       <w:proofErr w:type="spellStart"/>
       <w:proofErr w:type="gramStart"/>
       <w:r>
+        <w:rPr>
+          <w:rFonts w:ascii="Times New Roman" w:hAnsi="Times New Roman" w:cs="Times New Roman"/>
+        </w:rPr>
         <w:t>lets</w:t>
       </w:r>
       <w:proofErr w:type="spellEnd"/>
       <w:proofErr w:type="gramEnd"/>
       <w:r>
+        <w:rPr>
+          <w:rFonts w:ascii="Times New Roman" w:hAnsi="Times New Roman" w:cs="Times New Roman"/>
+        </w:rPr>
         <w:t xml:space="preserve"> take</w:t>
       </w:r>
       <w:r>
+        <w:rPr>
+          <w:rFonts w:ascii="Times New Roman" w:hAnsi="Times New Roman" w:cs="Times New Roman"/>
+        </w:rPr>
         <w:t xml:space="preserve"> its Screen shot.</w:t>
       </w:r>
     </w:p>
     <w:p>
-      <w:r>
+      <w:pPr>
+        <w:rPr>
+          <w:rFonts w:ascii="Times New Roman" w:hAnsi="Times New Roman" w:cs="Times New Roman"/>
+        </w:rPr>
+      </w:pPr>
+      <w:r>
+        <w:rPr>
+          <w:rFonts w:ascii="Times New Roman" w:hAnsi="Times New Roman" w:cs="Times New Roman"/>
+          <w:noProof/>
+        </w:rPr>
         <w:drawing>
           <wp:inline distT="0" distB="0" distL="0" distR="0" wp14:anchorId="1218862E" wp14:editId="26FD4165">
             <wp:extent cx="6191694" cy="779278"/>
@@ -85,18 +133,35 @@
       </w:r>
     </w:p>
     <w:p>
-      <w:r>
+      <w:pPr>
+        <w:rPr>
+          <w:rFonts w:ascii="Times New Roman" w:hAnsi="Times New Roman" w:cs="Times New Roman"/>
+        </w:rPr>
+      </w:pPr>
+      <w:r>
+        <w:rPr>
+          <w:rFonts w:ascii="Times New Roman" w:hAnsi="Times New Roman" w:cs="Times New Roman"/>
+        </w:rPr>
         <w:t xml:space="preserve">2. </w:t>
       </w:r>
       <w:r>
-        <w:t>The function runs and execute the codes contain within the function and print to the console the following</w:t>
-      </w:r>
-      <w:r>
-        <w:t xml:space="preserve"> and its screenshot</w:t>
-      </w:r>
-    </w:p>
-    <w:p>
-      <w:r>
+        <w:rPr>
+          <w:rFonts w:ascii="Times New Roman" w:hAnsi="Times New Roman" w:cs="Times New Roman"/>
+        </w:rPr>
+        <w:t>The function runs and execute the codes contain within the function and print to the console the following and its screenshot</w:t>
+      </w:r>
+    </w:p>
+    <w:p>
+      <w:pPr>
+        <w:rPr>
+          <w:rFonts w:ascii="Times New Roman" w:hAnsi="Times New Roman" w:cs="Times New Roman"/>
+        </w:rPr>
+      </w:pPr>
+      <w:r>
+        <w:rPr>
+          <w:rFonts w:ascii="Times New Roman" w:hAnsi="Times New Roman" w:cs="Times New Roman"/>
+          <w:noProof/>
+        </w:rPr>
         <w:drawing>
           <wp:inline distT="0" distB="0" distL="0" distR="0" wp14:anchorId="17D215E6" wp14:editId="1272961A">
             <wp:extent cx="6161405" cy="805180"/>
@@ -135,21 +200,35 @@
       </w:r>
     </w:p>
     <w:p>
-      <w:r>
+      <w:pPr>
+        <w:rPr>
+          <w:rFonts w:ascii="Times New Roman" w:hAnsi="Times New Roman" w:cs="Times New Roman"/>
+        </w:rPr>
+      </w:pPr>
+      <w:r>
+        <w:rPr>
+          <w:rFonts w:ascii="Times New Roman" w:hAnsi="Times New Roman" w:cs="Times New Roman"/>
+        </w:rPr>
         <w:t>3.</w:t>
       </w:r>
       <w:r>
-        <w:t xml:space="preserve"> </w:t>
-      </w:r>
-      <w:r>
-        <w:t>let’s pass an argument to the function. First, clear the console window – click the browser refresh button, enter the following codes and then press enter or return key</w:t>
-      </w:r>
-      <w:r>
-        <w:t xml:space="preserve"> and after execution its output:</w:t>
-      </w:r>
-    </w:p>
-    <w:p>
-      <w:r>
+        <w:rPr>
+          <w:rFonts w:ascii="Times New Roman" w:hAnsi="Times New Roman" w:cs="Times New Roman"/>
+        </w:rPr>
+        <w:t xml:space="preserve"> let’s pass an argument to the function. First, clear the console window – click the browser refresh button, enter the following codes and then press enter or return key and after execution its output:</w:t>
+      </w:r>
+    </w:p>
+    <w:p>
+      <w:pPr>
+        <w:rPr>
+          <w:rFonts w:ascii="Times New Roman" w:hAnsi="Times New Roman" w:cs="Times New Roman"/>
+        </w:rPr>
+      </w:pPr>
+      <w:r>
+        <w:rPr>
+          <w:rFonts w:ascii="Times New Roman" w:hAnsi="Times New Roman" w:cs="Times New Roman"/>
+          <w:noProof/>
+        </w:rPr>
         <w:drawing>
           <wp:inline distT="0" distB="0" distL="0" distR="0" wp14:anchorId="1675FF99" wp14:editId="2946E44D">
             <wp:extent cx="5731510" cy="835660"/>
@@ -186,25 +265,37 @@
           </wp:inline>
         </w:drawing>
       </w:r>
-      <w:bookmarkStart w:id="0" w:name="_GoBack"/>
-      <w:bookmarkEnd w:id="0"/>
-    </w:p>
-    <w:p>
-      <w:r>
+    </w:p>
+    <w:p>
+      <w:pPr>
+        <w:rPr>
+          <w:rFonts w:ascii="Times New Roman" w:hAnsi="Times New Roman" w:cs="Times New Roman"/>
+        </w:rPr>
+      </w:pPr>
+      <w:r>
+        <w:rPr>
+          <w:rFonts w:ascii="Times New Roman" w:hAnsi="Times New Roman" w:cs="Times New Roman"/>
+        </w:rPr>
         <w:t>4.</w:t>
       </w:r>
       <w:r>
-        <w:t xml:space="preserve"> </w:t>
-      </w:r>
-      <w:r>
-        <w:t>We will now call the function by entering the function name along with an argument (the variable) to be passed to it and then hit enter or return key. The concatenate message will be printed to the console</w:t>
-      </w:r>
-      <w:r>
-        <w:t xml:space="preserve"> and its Output can be seen in Screenshot</w:t>
-      </w:r>
-    </w:p>
-    <w:p>
-      <w:r>
+        <w:rPr>
+          <w:rFonts w:ascii="Times New Roman" w:hAnsi="Times New Roman" w:cs="Times New Roman"/>
+        </w:rPr>
+        <w:t xml:space="preserve"> We will now call the function by entering the function name along with an argument (the variable) to be passed to it and then hit enter or return key. The concatenate message will be printed to the console and its Output can be seen in Screenshot</w:t>
+      </w:r>
+    </w:p>
+    <w:p>
+      <w:pPr>
+        <w:rPr>
+          <w:rFonts w:ascii="Times New Roman" w:hAnsi="Times New Roman" w:cs="Times New Roman"/>
+        </w:rPr>
+      </w:pPr>
+      <w:r>
+        <w:rPr>
+          <w:rFonts w:ascii="Times New Roman" w:hAnsi="Times New Roman" w:cs="Times New Roman"/>
+          <w:noProof/>
+        </w:rPr>
         <w:drawing>
           <wp:inline distT="0" distB="0" distL="0" distR="0" wp14:anchorId="4B58D862" wp14:editId="160F30E0">
             <wp:extent cx="5731510" cy="1173480"/>
@@ -243,37 +334,57 @@
       </w:r>
     </w:p>
     <w:p>
-      <w:r>
-        <w:t>5.</w:t>
-      </w:r>
-      <w:r>
-        <w:t xml:space="preserve"> </w:t>
-      </w:r>
-      <w:r>
-        <w:t>we will look at conditional statements. The if-else or if-</w:t>
+      <w:pPr>
+        <w:rPr>
+          <w:rFonts w:ascii="Times New Roman" w:hAnsi="Times New Roman" w:cs="Times New Roman"/>
+        </w:rPr>
+      </w:pPr>
+      <w:r>
+        <w:rPr>
+          <w:rFonts w:ascii="Times New Roman" w:hAnsi="Times New Roman" w:cs="Times New Roman"/>
+        </w:rPr>
+        <w:t>5. we will look at conditional statements. The if-else or if-</w:t>
       </w:r>
       <w:proofErr w:type="spellStart"/>
       <w:r>
+        <w:rPr>
+          <w:rFonts w:ascii="Times New Roman" w:hAnsi="Times New Roman" w:cs="Times New Roman"/>
+        </w:rPr>
         <w:t>elseifelse</w:t>
       </w:r>
       <w:proofErr w:type="spellEnd"/>
       <w:r>
+        <w:rPr>
+          <w:rFonts w:ascii="Times New Roman" w:hAnsi="Times New Roman" w:cs="Times New Roman"/>
+        </w:rPr>
         <w:t xml:space="preserve"> statements are examples of this </w:t>
       </w:r>
       <w:proofErr w:type="gramStart"/>
       <w:r>
+        <w:rPr>
+          <w:rFonts w:ascii="Times New Roman" w:hAnsi="Times New Roman" w:cs="Times New Roman"/>
+        </w:rPr>
         <w:t>decision making</w:t>
       </w:r>
       <w:proofErr w:type="gramEnd"/>
       <w:r>
-        <w:t xml:space="preserve"> process. We will create a variable that contains a value or data to be used as part of the decision making</w:t>
-      </w:r>
-      <w:r>
-        <w:t xml:space="preserve"> and the output is seen in below screen shot</w:t>
-      </w:r>
-    </w:p>
-    <w:p>
-      <w:r>
+        <w:rPr>
+          <w:rFonts w:ascii="Times New Roman" w:hAnsi="Times New Roman" w:cs="Times New Roman"/>
+        </w:rPr>
+        <w:t xml:space="preserve"> process. We will create a variable that contains a value or data to be used as part of the decision making and the output is seen in below screen shot</w:t>
+      </w:r>
+    </w:p>
+    <w:p>
+      <w:pPr>
+        <w:rPr>
+          <w:rFonts w:ascii="Times New Roman" w:hAnsi="Times New Roman" w:cs="Times New Roman"/>
+        </w:rPr>
+      </w:pPr>
+      <w:r>
+        <w:rPr>
+          <w:rFonts w:ascii="Times New Roman" w:hAnsi="Times New Roman" w:cs="Times New Roman"/>
+          <w:noProof/>
+        </w:rPr>
         <w:drawing>
           <wp:inline distT="0" distB="0" distL="0" distR="0" wp14:anchorId="0D5A49FF" wp14:editId="1198AABF">
             <wp:extent cx="5731510" cy="1110615"/>
@@ -311,39 +422,71 @@
         </w:drawing>
       </w:r>
     </w:p>
-    <w:p/>
-    <w:p>
-      <w:r>
+    <w:p>
+      <w:pPr>
+        <w:rPr>
+          <w:rFonts w:ascii="Times New Roman" w:hAnsi="Times New Roman" w:cs="Times New Roman"/>
+        </w:rPr>
+      </w:pPr>
+    </w:p>
+    <w:p>
+      <w:pPr>
+        <w:rPr>
+          <w:rFonts w:ascii="Times New Roman" w:hAnsi="Times New Roman" w:cs="Times New Roman"/>
+        </w:rPr>
+      </w:pPr>
+      <w:r>
+        <w:rPr>
+          <w:rFonts w:ascii="Times New Roman" w:hAnsi="Times New Roman" w:cs="Times New Roman"/>
+        </w:rPr>
         <w:t>6.</w:t>
       </w:r>
       <w:r>
-        <w:t xml:space="preserve"> </w:t>
-      </w:r>
-      <w:r>
-        <w:t xml:space="preserve">Change the value of the name variable from Hanna to John. Then hit the enter or return key. This time the statement evaluates the condition to true. As a result, the first message will be printed to the </w:t>
+        <w:rPr>
+          <w:rFonts w:ascii="Times New Roman" w:hAnsi="Times New Roman" w:cs="Times New Roman"/>
+        </w:rPr>
+        <w:t xml:space="preserve"> Change the value of the name variable from Hanna to John. Then hit the enter or return key. This time the statement evaluates the condition to true. As a result, the first message will be printed to the </w:t>
       </w:r>
       <w:proofErr w:type="gramStart"/>
       <w:r>
-        <w:t>console</w:t>
-      </w:r>
-      <w:r>
-        <w:t xml:space="preserve">  for</w:t>
+        <w:rPr>
+          <w:rFonts w:ascii="Times New Roman" w:hAnsi="Times New Roman" w:cs="Times New Roman"/>
+        </w:rPr>
+        <w:t>console  for</w:t>
       </w:r>
       <w:proofErr w:type="gramEnd"/>
       <w:r>
+        <w:rPr>
+          <w:rFonts w:ascii="Times New Roman" w:hAnsi="Times New Roman" w:cs="Times New Roman"/>
+        </w:rPr>
         <w:t xml:space="preserve"> output you </w:t>
       </w:r>
       <w:proofErr w:type="spellStart"/>
       <w:r>
+        <w:rPr>
+          <w:rFonts w:ascii="Times New Roman" w:hAnsi="Times New Roman" w:cs="Times New Roman"/>
+        </w:rPr>
         <w:t>an</w:t>
       </w:r>
       <w:proofErr w:type="spellEnd"/>
       <w:r>
+        <w:rPr>
+          <w:rFonts w:ascii="Times New Roman" w:hAnsi="Times New Roman" w:cs="Times New Roman"/>
+        </w:rPr>
         <w:t xml:space="preserve"> see below screenshot:</w:t>
       </w:r>
     </w:p>
     <w:p>
-      <w:r>
+      <w:pPr>
+        <w:rPr>
+          <w:rFonts w:ascii="Times New Roman" w:hAnsi="Times New Roman" w:cs="Times New Roman"/>
+        </w:rPr>
+      </w:pPr>
+      <w:r>
+        <w:rPr>
+          <w:rFonts w:ascii="Times New Roman" w:hAnsi="Times New Roman" w:cs="Times New Roman"/>
+          <w:noProof/>
+        </w:rPr>
         <w:lastRenderedPageBreak/>
         <w:drawing>
           <wp:inline distT="0" distB="0" distL="0" distR="0" wp14:anchorId="5D0327F4" wp14:editId="0038B48E">
@@ -383,18 +526,29 @@
       </w:r>
     </w:p>
     <w:p>
-      <w:r>
-        <w:t>7.</w:t>
-      </w:r>
-      <w:r>
-        <w:t xml:space="preserve"> </w:t>
-      </w:r>
-      <w:r>
-        <w:t>let’s practice an if-elseif-else statement. Return to your console window and clear the codes. In this demo, we are constructing a multiple elseif statement to see how it works. Enter the following codes.</w:t>
-      </w:r>
-    </w:p>
-    <w:p>
-      <w:r>
+      <w:pPr>
+        <w:rPr>
+          <w:rFonts w:ascii="Times New Roman" w:hAnsi="Times New Roman" w:cs="Times New Roman"/>
+        </w:rPr>
+      </w:pPr>
+      <w:r>
+        <w:rPr>
+          <w:rFonts w:ascii="Times New Roman" w:hAnsi="Times New Roman" w:cs="Times New Roman"/>
+        </w:rPr>
+        <w:t>7. let’s practice an if-elseif-else statement. Return to your console window and clear the codes. In this demo, we are constructing a multiple elseif statement to see how it works. Enter the following codes.</w:t>
+      </w:r>
+    </w:p>
+    <w:p>
+      <w:pPr>
+        <w:rPr>
+          <w:rFonts w:ascii="Times New Roman" w:hAnsi="Times New Roman" w:cs="Times New Roman"/>
+        </w:rPr>
+      </w:pPr>
+      <w:r>
+        <w:rPr>
+          <w:rFonts w:ascii="Times New Roman" w:hAnsi="Times New Roman" w:cs="Times New Roman"/>
+          <w:noProof/>
+        </w:rPr>
         <w:drawing>
           <wp:inline distT="0" distB="0" distL="0" distR="0" wp14:anchorId="22E8CC97" wp14:editId="31AFD617">
             <wp:extent cx="5731510" cy="1553845"/>
@@ -432,23 +586,58 @@
         </w:drawing>
       </w:r>
     </w:p>
-    <w:p/>
-    <w:p/>
-    <w:p/>
-    <w:p/>
-    <w:p>
-      <w:r>
-        <w:t>8.</w:t>
-      </w:r>
-      <w:r>
-        <w:t xml:space="preserve"> </w:t>
-      </w:r>
-      <w:r>
-        <w:t>we’ll practice an if-else statement that test more than one condition at the same time. The first example uses the and (&amp;&amp;) to evaluate to a true statement. Enter the following on a cleared console:</w:t>
-      </w:r>
-    </w:p>
-    <w:p>
-      <w:r>
+    <w:p>
+      <w:pPr>
+        <w:rPr>
+          <w:rFonts w:ascii="Times New Roman" w:hAnsi="Times New Roman" w:cs="Times New Roman"/>
+        </w:rPr>
+      </w:pPr>
+    </w:p>
+    <w:p>
+      <w:pPr>
+        <w:rPr>
+          <w:rFonts w:ascii="Times New Roman" w:hAnsi="Times New Roman" w:cs="Times New Roman"/>
+        </w:rPr>
+      </w:pPr>
+    </w:p>
+    <w:p>
+      <w:pPr>
+        <w:rPr>
+          <w:rFonts w:ascii="Times New Roman" w:hAnsi="Times New Roman" w:cs="Times New Roman"/>
+        </w:rPr>
+      </w:pPr>
+    </w:p>
+    <w:p>
+      <w:pPr>
+        <w:rPr>
+          <w:rFonts w:ascii="Times New Roman" w:hAnsi="Times New Roman" w:cs="Times New Roman"/>
+        </w:rPr>
+      </w:pPr>
+    </w:p>
+    <w:p>
+      <w:pPr>
+        <w:rPr>
+          <w:rFonts w:ascii="Times New Roman" w:hAnsi="Times New Roman" w:cs="Times New Roman"/>
+        </w:rPr>
+      </w:pPr>
+      <w:r>
+        <w:rPr>
+          <w:rFonts w:ascii="Times New Roman" w:hAnsi="Times New Roman" w:cs="Times New Roman"/>
+        </w:rPr>
+        <w:t>8. we’ll practice an if-else statement that test more than one condition at the same time. The first example uses the and (&amp;&amp;) to evaluate to a true statement. Enter the following on a cleared console:</w:t>
+      </w:r>
+    </w:p>
+    <w:p>
+      <w:pPr>
+        <w:rPr>
+          <w:rFonts w:ascii="Times New Roman" w:hAnsi="Times New Roman" w:cs="Times New Roman"/>
+        </w:rPr>
+      </w:pPr>
+      <w:r>
+        <w:rPr>
+          <w:rFonts w:ascii="Times New Roman" w:hAnsi="Times New Roman" w:cs="Times New Roman"/>
+          <w:noProof/>
+        </w:rPr>
         <w:drawing>
           <wp:inline distT="0" distB="0" distL="0" distR="0" wp14:anchorId="743A966A" wp14:editId="22CE98DF">
             <wp:extent cx="5731510" cy="1288415"/>
@@ -487,18 +676,35 @@
       </w:r>
     </w:p>
     <w:p>
-      <w:r>
+      <w:pPr>
+        <w:rPr>
+          <w:rFonts w:ascii="Times New Roman" w:hAnsi="Times New Roman" w:cs="Times New Roman"/>
+        </w:rPr>
+      </w:pPr>
+      <w:r>
+        <w:rPr>
+          <w:rFonts w:ascii="Times New Roman" w:hAnsi="Times New Roman" w:cs="Times New Roman"/>
+        </w:rPr>
         <w:t>9.</w:t>
       </w:r>
       <w:r>
-        <w:t xml:space="preserve"> </w:t>
-      </w:r>
-      <w:r>
-        <w:t>The second example uses the or (||) to evaluate to a true statement. Enter the following on a cleared console:</w:t>
-      </w:r>
-    </w:p>
-    <w:p>
-      <w:r>
+        <w:rPr>
+          <w:rFonts w:ascii="Times New Roman" w:hAnsi="Times New Roman" w:cs="Times New Roman"/>
+        </w:rPr>
+        <w:t xml:space="preserve"> The second example uses the or (||) to evaluate to a true statement. Enter the following on a cleared console:</w:t>
+      </w:r>
+    </w:p>
+    <w:p>
+      <w:pPr>
+        <w:rPr>
+          <w:rFonts w:ascii="Times New Roman" w:hAnsi="Times New Roman" w:cs="Times New Roman"/>
+        </w:rPr>
+      </w:pPr>
+      <w:r>
+        <w:rPr>
+          <w:rFonts w:ascii="Times New Roman" w:hAnsi="Times New Roman" w:cs="Times New Roman"/>
+          <w:noProof/>
+        </w:rPr>
         <w:drawing>
           <wp:inline distT="0" distB="0" distL="0" distR="0" wp14:anchorId="7EB56E89" wp14:editId="7F13D724">
             <wp:extent cx="5731510" cy="1342390"/>
@@ -537,19 +743,30 @@
       </w:r>
     </w:p>
     <w:p>
-      <w:r>
+      <w:pPr>
+        <w:rPr>
+          <w:rFonts w:ascii="Times New Roman" w:hAnsi="Times New Roman" w:cs="Times New Roman"/>
+        </w:rPr>
+      </w:pPr>
+      <w:r>
+        <w:rPr>
+          <w:rFonts w:ascii="Times New Roman" w:hAnsi="Times New Roman" w:cs="Times New Roman"/>
+        </w:rPr>
+        <w:t>10. What if the values of both variables are reversed?</w:t>
+      </w:r>
+    </w:p>
+    <w:p>
+      <w:pPr>
+        <w:rPr>
+          <w:rFonts w:ascii="Times New Roman" w:hAnsi="Times New Roman" w:cs="Times New Roman"/>
+        </w:rPr>
+      </w:pPr>
+      <w:r>
+        <w:rPr>
+          <w:rFonts w:ascii="Times New Roman" w:hAnsi="Times New Roman" w:cs="Times New Roman"/>
+          <w:noProof/>
+        </w:rPr>
         <w:lastRenderedPageBreak/>
-        <w:t>10.</w:t>
-      </w:r>
-      <w:r>
-        <w:t xml:space="preserve"> </w:t>
-      </w:r>
-      <w:r>
-        <w:t>What if the values of both variables are reversed?</w:t>
-      </w:r>
-    </w:p>
-    <w:p>
-      <w:r>
         <w:drawing>
           <wp:inline distT="0" distB="0" distL="0" distR="0" wp14:anchorId="79A3017B" wp14:editId="467484B6">
             <wp:extent cx="5731510" cy="1304290"/>
@@ -588,18 +805,29 @@
       </w:r>
     </w:p>
     <w:p>
-      <w:r>
-        <w:t>11.</w:t>
-      </w:r>
-      <w:r>
-        <w:t xml:space="preserve"> </w:t>
-      </w:r>
-      <w:r>
-        <w:t>The final demo is the switch statement. Switch works similarly to the if-elseif-else statement. Return to your console, clear all codes and enter the following:</w:t>
-      </w:r>
-    </w:p>
-    <w:p>
-      <w:r>
+      <w:pPr>
+        <w:rPr>
+          <w:rFonts w:ascii="Times New Roman" w:hAnsi="Times New Roman" w:cs="Times New Roman"/>
+        </w:rPr>
+      </w:pPr>
+      <w:r>
+        <w:rPr>
+          <w:rFonts w:ascii="Times New Roman" w:hAnsi="Times New Roman" w:cs="Times New Roman"/>
+        </w:rPr>
+        <w:t>11. The final demo is the switch statement. Switch works similarly to the if-elseif-else statement. Return to your console, clear all codes and enter the following:</w:t>
+      </w:r>
+    </w:p>
+    <w:p>
+      <w:pPr>
+        <w:rPr>
+          <w:rFonts w:ascii="Times New Roman" w:hAnsi="Times New Roman" w:cs="Times New Roman"/>
+        </w:rPr>
+      </w:pPr>
+      <w:r>
+        <w:rPr>
+          <w:rFonts w:ascii="Times New Roman" w:hAnsi="Times New Roman" w:cs="Times New Roman"/>
+          <w:noProof/>
+        </w:rPr>
         <w:drawing>
           <wp:inline distT="0" distB="0" distL="0" distR="0" wp14:anchorId="147F30C5" wp14:editId="019BE452">
             <wp:extent cx="5731510" cy="1637665"/>
@@ -636,6 +864,83 @@
           </wp:inline>
         </w:drawing>
       </w:r>
+    </w:p>
+    <w:p>
+      <w:pPr>
+        <w:rPr>
+          <w:rFonts w:ascii="Times New Roman" w:hAnsi="Times New Roman" w:cs="Times New Roman"/>
+        </w:rPr>
+      </w:pPr>
+    </w:p>
+    <w:p>
+      <w:pPr>
+        <w:rPr>
+          <w:rFonts w:ascii="Times New Roman" w:hAnsi="Times New Roman" w:cs="Times New Roman"/>
+        </w:rPr>
+      </w:pPr>
+    </w:p>
+    <w:p>
+      <w:pPr>
+        <w:rPr>
+          <w:rFonts w:ascii="Times New Roman" w:hAnsi="Times New Roman" w:cs="Times New Roman"/>
+        </w:rPr>
+      </w:pPr>
+      <w:r>
+        <w:rPr>
+          <w:rFonts w:ascii="Times New Roman" w:hAnsi="Times New Roman" w:cs="Times New Roman"/>
+        </w:rPr>
+        <w:br w:type="page"/>
+      </w:r>
+    </w:p>
+    <w:p>
+      <w:pPr>
+        <w:jc w:val="center"/>
+        <w:rPr>
+          <w:rFonts w:ascii="Times New Roman" w:hAnsi="Times New Roman" w:cs="Times New Roman"/>
+          <w:b/>
+          <w:sz w:val="40"/>
+          <w:szCs w:val="40"/>
+        </w:rPr>
+      </w:pPr>
+      <w:r>
+        <w:rPr>
+          <w:rFonts w:ascii="Times New Roman" w:hAnsi="Times New Roman" w:cs="Times New Roman"/>
+          <w:b/>
+          <w:sz w:val="40"/>
+          <w:szCs w:val="40"/>
+        </w:rPr>
+        <w:lastRenderedPageBreak/>
+        <w:t xml:space="preserve">Day2 </w:t>
+      </w:r>
+      <w:proofErr w:type="spellStart"/>
+      <w:r>
+        <w:rPr>
+          <w:rFonts w:ascii="Times New Roman" w:hAnsi="Times New Roman" w:cs="Times New Roman"/>
+          <w:b/>
+          <w:sz w:val="40"/>
+          <w:szCs w:val="40"/>
+        </w:rPr>
+        <w:t>Output_Screenshots</w:t>
+      </w:r>
+      <w:proofErr w:type="spellEnd"/>
+    </w:p>
+    <w:p>
+      <w:pPr>
+        <w:rPr>
+          <w:rFonts w:ascii="Times New Roman" w:hAnsi="Times New Roman" w:cs="Times New Roman"/>
+          <w:sz w:val="40"/>
+          <w:szCs w:val="40"/>
+        </w:rPr>
+      </w:pPr>
+      <w:r>
+        <w:rPr>
+          <w:rFonts w:ascii="Times New Roman" w:hAnsi="Times New Roman" w:cs="Times New Roman"/>
+          <w:sz w:val="40"/>
+          <w:szCs w:val="40"/>
+        </w:rPr>
+        <w:t xml:space="preserve">1. </w:t>
+      </w:r>
+      <w:bookmarkEnd w:id="0"/>
     </w:p>
     <w:sectPr>
       <w:pgSz w:w="11906" w:h="16838"/>

</xml_diff>